<commit_message>
cuestionario 36 - final
</commit_message>
<xml_diff>
--- a/cuestionarios/Cuestionario clase 36.docx
+++ b/cuestionarios/Cuestionario clase 36.docx
@@ -15,7 +15,7 @@
     </w:p>
     <w:tbl>
       <w:tblPr>
-        <w:tblStyle w:val="Tablaconcuadrcula"/>
+        <w:tblStyle w:val="TableGrid"/>
         <w:tblW w:w="10530" w:type="dxa"/>
         <w:tblInd w:w="-995" w:type="dxa"/>
         <w:tblLayout w:type="fixed"/>
@@ -44,9 +44,9 @@
                 <w:noProof/>
               </w:rPr>
               <w:drawing>
-                <wp:inline distT="0" distB="0" distL="0" distR="0" wp14:anchorId="5FC1502D" wp14:editId="3294D409">
-                  <wp:extent cx="2862470" cy="1968206"/>
-                  <wp:effectExtent l="0" t="0" r="0" b="0"/>
+                <wp:inline distT="0" distB="0" distL="0" distR="0" wp14:anchorId="3E20792A" wp14:editId="7ED52854">
+                  <wp:extent cx="3520440" cy="2501265"/>
+                  <wp:effectExtent l="0" t="0" r="3810" b="0"/>
                   <wp:docPr id="1" name="Picture 1"/>
                   <wp:cNvGraphicFramePr>
                     <a:graphicFrameLocks xmlns:a="http://schemas.openxmlformats.org/drawingml/2006/main" noChangeAspect="1"/>
@@ -67,7 +67,7 @@
                         <pic:spPr>
                           <a:xfrm>
                             <a:off x="0" y="0"/>
-                            <a:ext cx="2875674" cy="1977285"/>
+                            <a:ext cx="3520440" cy="2501265"/>
                           </a:xfrm>
                           <a:prstGeom prst="rect">
                             <a:avLst/>
@@ -97,151 +97,11 @@
               <w:rPr>
                 <w:noProof/>
               </w:rPr>
-              <mc:AlternateContent>
-                <mc:Choice Requires="wps">
-                  <w:drawing>
-                    <wp:anchor distT="0" distB="0" distL="114300" distR="114300" simplePos="0" relativeHeight="251660288" behindDoc="0" locked="0" layoutInCell="1" allowOverlap="1" wp14:anchorId="264F55D6" wp14:editId="19B35651">
-                      <wp:simplePos x="0" y="0"/>
-                      <wp:positionH relativeFrom="column">
-                        <wp:posOffset>365760</wp:posOffset>
-                      </wp:positionH>
-                      <wp:positionV relativeFrom="paragraph">
-                        <wp:posOffset>850900</wp:posOffset>
-                      </wp:positionV>
-                      <wp:extent cx="95250" cy="114300"/>
-                      <wp:effectExtent l="0" t="0" r="19050" b="19050"/>
-                      <wp:wrapNone/>
-                      <wp:docPr id="12" name="Elipse 12"/>
-                      <wp:cNvGraphicFramePr/>
-                      <a:graphic xmlns:a="http://schemas.openxmlformats.org/drawingml/2006/main">
-                        <a:graphicData uri="http://schemas.microsoft.com/office/word/2010/wordprocessingShape">
-                          <wps:wsp>
-                            <wps:cNvSpPr/>
-                            <wps:spPr>
-                              <a:xfrm>
-                                <a:off x="0" y="0"/>
-                                <a:ext cx="95250" cy="114300"/>
-                              </a:xfrm>
-                              <a:prstGeom prst="ellipse">
-                                <a:avLst/>
-                              </a:prstGeom>
-                            </wps:spPr>
-                            <wps:style>
-                              <a:lnRef idx="2">
-                                <a:schemeClr val="accent1">
-                                  <a:shade val="50000"/>
-                                </a:schemeClr>
-                              </a:lnRef>
-                              <a:fillRef idx="1">
-                                <a:schemeClr val="accent1"/>
-                              </a:fillRef>
-                              <a:effectRef idx="0">
-                                <a:schemeClr val="accent1"/>
-                              </a:effectRef>
-                              <a:fontRef idx="minor">
-                                <a:schemeClr val="lt1"/>
-                              </a:fontRef>
-                            </wps:style>
-                            <wps:bodyPr rot="0" spcFirstLastPara="0" vertOverflow="overflow" horzOverflow="overflow" vert="horz" wrap="square" lIns="91440" tIns="45720" rIns="91440" bIns="45720" numCol="1" spcCol="0" rtlCol="0" fromWordArt="0" anchor="ctr" anchorCtr="0" forceAA="0" compatLnSpc="1">
-                              <a:prstTxWarp prst="textNoShape">
-                                <a:avLst/>
-                              </a:prstTxWarp>
-                              <a:noAutofit/>
-                            </wps:bodyPr>
-                          </wps:wsp>
-                        </a:graphicData>
-                      </a:graphic>
-                    </wp:anchor>
-                  </w:drawing>
-                </mc:Choice>
-                <mc:Fallback>
-                  <w:pict>
-                    <v:oval w14:anchorId="355C4DFF" id="Elipse 12" o:spid="_x0000_s1026" style="position:absolute;margin-left:28.8pt;margin-top:67pt;width:7.5pt;height:9pt;z-index:251660288;visibility:visible;mso-wrap-style:square;mso-wrap-distance-left:9pt;mso-wrap-distance-top:0;mso-wrap-distance-right:9pt;mso-wrap-distance-bottom:0;mso-position-horizontal:absolute;mso-position-horizontal-relative:text;mso-position-vertical:absolute;mso-position-vertical-relative:text;v-text-anchor:middle" o:gfxdata="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" fillcolor="#4472c4 [3204]" strokecolor="#1f3763 [1604]" strokeweight="1pt">
-                      <v:stroke joinstyle="miter"/>
-                    </v:oval>
-                  </w:pict>
-                </mc:Fallback>
-              </mc:AlternateContent>
-            </w:r>
-            <w:r>
-              <w:rPr>
-                <w:noProof/>
-              </w:rPr>
-              <mc:AlternateContent>
-                <mc:Choice Requires="wps">
-                  <w:drawing>
-                    <wp:anchor distT="0" distB="0" distL="114300" distR="114300" simplePos="0" relativeHeight="251659264" behindDoc="0" locked="0" layoutInCell="1" allowOverlap="1" wp14:anchorId="05D1725D" wp14:editId="32B26C39">
-                      <wp:simplePos x="0" y="0"/>
-                      <wp:positionH relativeFrom="column">
-                        <wp:posOffset>365760</wp:posOffset>
-                      </wp:positionH>
-                      <wp:positionV relativeFrom="paragraph">
-                        <wp:posOffset>565150</wp:posOffset>
-                      </wp:positionV>
-                      <wp:extent cx="95250" cy="66675"/>
-                      <wp:effectExtent l="0" t="0" r="19050" b="28575"/>
-                      <wp:wrapNone/>
-                      <wp:docPr id="11" name="Elipse 11"/>
-                      <wp:cNvGraphicFramePr/>
-                      <a:graphic xmlns:a="http://schemas.openxmlformats.org/drawingml/2006/main">
-                        <a:graphicData uri="http://schemas.microsoft.com/office/word/2010/wordprocessingShape">
-                          <wps:wsp>
-                            <wps:cNvSpPr/>
-                            <wps:spPr>
-                              <a:xfrm>
-                                <a:off x="0" y="0"/>
-                                <a:ext cx="95250" cy="66675"/>
-                              </a:xfrm>
-                              <a:prstGeom prst="ellipse">
-                                <a:avLst/>
-                              </a:prstGeom>
-                            </wps:spPr>
-                            <wps:style>
-                              <a:lnRef idx="2">
-                                <a:schemeClr val="accent1">
-                                  <a:shade val="50000"/>
-                                </a:schemeClr>
-                              </a:lnRef>
-                              <a:fillRef idx="1">
-                                <a:schemeClr val="accent1"/>
-                              </a:fillRef>
-                              <a:effectRef idx="0">
-                                <a:schemeClr val="accent1"/>
-                              </a:effectRef>
-                              <a:fontRef idx="minor">
-                                <a:schemeClr val="lt1"/>
-                              </a:fontRef>
-                            </wps:style>
-                            <wps:bodyPr rot="0" spcFirstLastPara="0" vertOverflow="overflow" horzOverflow="overflow" vert="horz" wrap="square" lIns="91440" tIns="45720" rIns="91440" bIns="45720" numCol="1" spcCol="0" rtlCol="0" fromWordArt="0" anchor="ctr" anchorCtr="0" forceAA="0" compatLnSpc="1">
-                              <a:prstTxWarp prst="textNoShape">
-                                <a:avLst/>
-                              </a:prstTxWarp>
-                              <a:noAutofit/>
-                            </wps:bodyPr>
-                          </wps:wsp>
-                        </a:graphicData>
-                      </a:graphic>
-                    </wp:anchor>
-                  </w:drawing>
-                </mc:Choice>
-                <mc:Fallback>
-                  <w:pict>
-                    <v:oval w14:anchorId="557E47C9" id="Elipse 11" o:spid="_x0000_s1026" style="position:absolute;margin-left:28.8pt;margin-top:44.5pt;width:7.5pt;height:5.25pt;z-index:251659264;visibility:visible;mso-wrap-style:square;mso-wrap-distance-left:9pt;mso-wrap-distance-top:0;mso-wrap-distance-right:9pt;mso-wrap-distance-bottom:0;mso-position-horizontal:absolute;mso-position-horizontal-relative:text;mso-position-vertical:absolute;mso-position-vertical-relative:text;v-text-anchor:middle" o:gfxdata="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" fillcolor="#4472c4 [3204]" strokecolor="#1f3763 [1604]" strokeweight="1pt">
-                      <v:stroke joinstyle="miter"/>
-                    </v:oval>
-                  </w:pict>
-                </mc:Fallback>
-              </mc:AlternateContent>
-            </w:r>
-            <w:r>
-              <w:rPr>
-                <w:noProof/>
-              </w:rPr>
               <w:drawing>
-                <wp:inline distT="0" distB="0" distL="0" distR="0" wp14:anchorId="53C4B989" wp14:editId="3D0E97F5">
-                  <wp:extent cx="2891790" cy="1364615"/>
-                  <wp:effectExtent l="0" t="0" r="3810" b="6985"/>
-                  <wp:docPr id="2" name="Picture 2"/>
+                <wp:inline distT="0" distB="0" distL="0" distR="0" wp14:anchorId="2A2E2AD8" wp14:editId="482E7763">
+                  <wp:extent cx="3520440" cy="1492885"/>
+                  <wp:effectExtent l="0" t="0" r="3810" b="0"/>
+                  <wp:docPr id="13" name="Picture 13"/>
                   <wp:cNvGraphicFramePr>
                     <a:graphicFrameLocks xmlns:a="http://schemas.openxmlformats.org/drawingml/2006/main" noChangeAspect="1"/>
                   </wp:cNvGraphicFramePr>
@@ -261,7 +121,7 @@
                         <pic:spPr>
                           <a:xfrm>
                             <a:off x="0" y="0"/>
-                            <a:ext cx="2891790" cy="1364615"/>
+                            <a:ext cx="3520440" cy="1492885"/>
                           </a:xfrm>
                           <a:prstGeom prst="rect">
                             <a:avLst/>
@@ -296,81 +156,11 @@
               <w:rPr>
                 <w:noProof/>
               </w:rPr>
-              <mc:AlternateContent>
-                <mc:Choice Requires="wps">
-                  <w:drawing>
-                    <wp:anchor distT="0" distB="0" distL="114300" distR="114300" simplePos="0" relativeHeight="251661312" behindDoc="0" locked="0" layoutInCell="1" allowOverlap="1" wp14:anchorId="3254A241" wp14:editId="17F07CCD">
-                      <wp:simplePos x="0" y="0"/>
-                      <wp:positionH relativeFrom="column">
-                        <wp:posOffset>661035</wp:posOffset>
-                      </wp:positionH>
-                      <wp:positionV relativeFrom="paragraph">
-                        <wp:posOffset>1762760</wp:posOffset>
-                      </wp:positionV>
-                      <wp:extent cx="114300" cy="85725"/>
-                      <wp:effectExtent l="0" t="0" r="19050" b="28575"/>
-                      <wp:wrapNone/>
-                      <wp:docPr id="14" name="Elipse 14"/>
-                      <wp:cNvGraphicFramePr/>
-                      <a:graphic xmlns:a="http://schemas.openxmlformats.org/drawingml/2006/main">
-                        <a:graphicData uri="http://schemas.microsoft.com/office/word/2010/wordprocessingShape">
-                          <wps:wsp>
-                            <wps:cNvSpPr/>
-                            <wps:spPr>
-                              <a:xfrm>
-                                <a:off x="0" y="0"/>
-                                <a:ext cx="114300" cy="85725"/>
-                              </a:xfrm>
-                              <a:prstGeom prst="ellipse">
-                                <a:avLst/>
-                              </a:prstGeom>
-                            </wps:spPr>
-                            <wps:style>
-                              <a:lnRef idx="2">
-                                <a:schemeClr val="accent1">
-                                  <a:shade val="50000"/>
-                                </a:schemeClr>
-                              </a:lnRef>
-                              <a:fillRef idx="1">
-                                <a:schemeClr val="accent1"/>
-                              </a:fillRef>
-                              <a:effectRef idx="0">
-                                <a:schemeClr val="accent1"/>
-                              </a:effectRef>
-                              <a:fontRef idx="minor">
-                                <a:schemeClr val="lt1"/>
-                              </a:fontRef>
-                            </wps:style>
-                            <wps:bodyPr rot="0" spcFirstLastPara="0" vertOverflow="overflow" horzOverflow="overflow" vert="horz" wrap="square" lIns="91440" tIns="45720" rIns="91440" bIns="45720" numCol="1" spcCol="0" rtlCol="0" fromWordArt="0" anchor="ctr" anchorCtr="0" forceAA="0" compatLnSpc="1">
-                              <a:prstTxWarp prst="textNoShape">
-                                <a:avLst/>
-                              </a:prstTxWarp>
-                              <a:noAutofit/>
-                            </wps:bodyPr>
-                          </wps:wsp>
-                        </a:graphicData>
-                      </a:graphic>
-                    </wp:anchor>
-                  </w:drawing>
-                </mc:Choice>
-                <mc:Fallback>
-                  <w:pict>
-                    <v:oval w14:anchorId="3F339741" id="Elipse 14" o:spid="_x0000_s1026" style="position:absolute;margin-left:52.05pt;margin-top:138.8pt;width:9pt;height:6.75pt;z-index:251661312;visibility:visible;mso-wrap-style:square;mso-wrap-distance-left:9pt;mso-wrap-distance-top:0;mso-wrap-distance-right:9pt;mso-wrap-distance-bottom:0;mso-position-horizontal:absolute;mso-position-horizontal-relative:text;mso-position-vertical:absolute;mso-position-vertical-relative:text;v-text-anchor:middle" o:gfxdata="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" fillcolor="#4472c4 [3204]" strokecolor="#1f3763 [1604]" strokeweight="1pt">
-                      <v:stroke joinstyle="miter"/>
-                    </v:oval>
-                  </w:pict>
-                </mc:Fallback>
-              </mc:AlternateContent>
-            </w:r>
-            <w:r>
-              <w:rPr>
-                <w:noProof/>
-              </w:rPr>
               <w:drawing>
-                <wp:inline distT="0" distB="0" distL="0" distR="0" wp14:anchorId="1177B514" wp14:editId="74EE34AE">
-                  <wp:extent cx="3093058" cy="2046417"/>
-                  <wp:effectExtent l="0" t="0" r="0" b="0"/>
-                  <wp:docPr id="3" name="Picture 3"/>
+                <wp:inline distT="0" distB="0" distL="0" distR="0" wp14:anchorId="5C9B1475" wp14:editId="446CB5EE">
+                  <wp:extent cx="2891790" cy="2117090"/>
+                  <wp:effectExtent l="0" t="0" r="3810" b="0"/>
+                  <wp:docPr id="23" name="Picture 23"/>
                   <wp:cNvGraphicFramePr>
                     <a:graphicFrameLocks xmlns:a="http://schemas.openxmlformats.org/drawingml/2006/main" noChangeAspect="1"/>
                   </wp:cNvGraphicFramePr>
@@ -390,7 +180,7 @@
                         <pic:spPr>
                           <a:xfrm>
                             <a:off x="0" y="0"/>
-                            <a:ext cx="3109624" cy="2057377"/>
+                            <a:ext cx="2891790" cy="2117090"/>
                           </a:xfrm>
                           <a:prstGeom prst="rect">
                             <a:avLst/>
@@ -420,81 +210,11 @@
               <w:rPr>
                 <w:noProof/>
               </w:rPr>
-              <mc:AlternateContent>
-                <mc:Choice Requires="wps">
-                  <w:drawing>
-                    <wp:anchor distT="0" distB="0" distL="114300" distR="114300" simplePos="0" relativeHeight="251662336" behindDoc="0" locked="0" layoutInCell="1" allowOverlap="1" wp14:anchorId="22BD1685" wp14:editId="0391401D">
-                      <wp:simplePos x="0" y="0"/>
-                      <wp:positionH relativeFrom="column">
-                        <wp:posOffset>365760</wp:posOffset>
-                      </wp:positionH>
-                      <wp:positionV relativeFrom="paragraph">
-                        <wp:posOffset>1067435</wp:posOffset>
-                      </wp:positionV>
-                      <wp:extent cx="95250" cy="95250"/>
-                      <wp:effectExtent l="0" t="0" r="19050" b="19050"/>
-                      <wp:wrapNone/>
-                      <wp:docPr id="15" name="Elipse 15"/>
-                      <wp:cNvGraphicFramePr/>
-                      <a:graphic xmlns:a="http://schemas.openxmlformats.org/drawingml/2006/main">
-                        <a:graphicData uri="http://schemas.microsoft.com/office/word/2010/wordprocessingShape">
-                          <wps:wsp>
-                            <wps:cNvSpPr/>
-                            <wps:spPr>
-                              <a:xfrm>
-                                <a:off x="0" y="0"/>
-                                <a:ext cx="95250" cy="95250"/>
-                              </a:xfrm>
-                              <a:prstGeom prst="ellipse">
-                                <a:avLst/>
-                              </a:prstGeom>
-                            </wps:spPr>
-                            <wps:style>
-                              <a:lnRef idx="2">
-                                <a:schemeClr val="accent1">
-                                  <a:shade val="50000"/>
-                                </a:schemeClr>
-                              </a:lnRef>
-                              <a:fillRef idx="1">
-                                <a:schemeClr val="accent1"/>
-                              </a:fillRef>
-                              <a:effectRef idx="0">
-                                <a:schemeClr val="accent1"/>
-                              </a:effectRef>
-                              <a:fontRef idx="minor">
-                                <a:schemeClr val="lt1"/>
-                              </a:fontRef>
-                            </wps:style>
-                            <wps:bodyPr rot="0" spcFirstLastPara="0" vertOverflow="overflow" horzOverflow="overflow" vert="horz" wrap="square" lIns="91440" tIns="45720" rIns="91440" bIns="45720" numCol="1" spcCol="0" rtlCol="0" fromWordArt="0" anchor="ctr" anchorCtr="0" forceAA="0" compatLnSpc="1">
-                              <a:prstTxWarp prst="textNoShape">
-                                <a:avLst/>
-                              </a:prstTxWarp>
-                              <a:noAutofit/>
-                            </wps:bodyPr>
-                          </wps:wsp>
-                        </a:graphicData>
-                      </a:graphic>
-                    </wp:anchor>
-                  </w:drawing>
-                </mc:Choice>
-                <mc:Fallback>
-                  <w:pict>
-                    <v:oval w14:anchorId="1E474C95" id="Elipse 15" o:spid="_x0000_s1026" style="position:absolute;margin-left:28.8pt;margin-top:84.05pt;width:7.5pt;height:7.5pt;z-index:251662336;visibility:visible;mso-wrap-style:square;mso-wrap-distance-left:9pt;mso-wrap-distance-top:0;mso-wrap-distance-right:9pt;mso-wrap-distance-bottom:0;mso-position-horizontal:absolute;mso-position-horizontal-relative:text;mso-position-vertical:absolute;mso-position-vertical-relative:text;v-text-anchor:middle" o:gfxdata="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" fillcolor="#4472c4 [3204]" strokecolor="#1f3763 [1604]" strokeweight="1pt">
-                      <v:stroke joinstyle="miter"/>
-                    </v:oval>
-                  </w:pict>
-                </mc:Fallback>
-              </mc:AlternateContent>
-            </w:r>
-            <w:r>
-              <w:rPr>
-                <w:noProof/>
-              </w:rPr>
               <w:drawing>
-                <wp:inline distT="0" distB="0" distL="0" distR="0" wp14:anchorId="2EE6EAF8" wp14:editId="6BD0FC90">
-                  <wp:extent cx="2891790" cy="1337945"/>
+                <wp:inline distT="0" distB="0" distL="0" distR="0" wp14:anchorId="01C3122E" wp14:editId="339D1779">
+                  <wp:extent cx="3520440" cy="1582420"/>
                   <wp:effectExtent l="0" t="0" r="3810" b="0"/>
-                  <wp:docPr id="4" name="Picture 4"/>
+                  <wp:docPr id="24" name="Picture 24"/>
                   <wp:cNvGraphicFramePr>
                     <a:graphicFrameLocks xmlns:a="http://schemas.openxmlformats.org/drawingml/2006/main" noChangeAspect="1"/>
                   </wp:cNvGraphicFramePr>
@@ -514,7 +234,7 @@
                         <pic:spPr>
                           <a:xfrm>
                             <a:off x="0" y="0"/>
-                            <a:ext cx="2891790" cy="1337945"/>
+                            <a:ext cx="3520440" cy="1582420"/>
                           </a:xfrm>
                           <a:prstGeom prst="rect">
                             <a:avLst/>
@@ -546,151 +266,11 @@
               <w:rPr>
                 <w:noProof/>
               </w:rPr>
-              <mc:AlternateContent>
-                <mc:Choice Requires="wps">
-                  <w:drawing>
-                    <wp:anchor distT="0" distB="0" distL="114300" distR="114300" simplePos="0" relativeHeight="251664384" behindDoc="0" locked="0" layoutInCell="1" allowOverlap="1" wp14:anchorId="37474DB0" wp14:editId="0E7DC3F0">
-                      <wp:simplePos x="0" y="0"/>
-                      <wp:positionH relativeFrom="column">
-                        <wp:posOffset>661035</wp:posOffset>
-                      </wp:positionH>
-                      <wp:positionV relativeFrom="paragraph">
-                        <wp:posOffset>882015</wp:posOffset>
-                      </wp:positionV>
-                      <wp:extent cx="114300" cy="133350"/>
-                      <wp:effectExtent l="0" t="0" r="19050" b="19050"/>
-                      <wp:wrapNone/>
-                      <wp:docPr id="17" name="Elipse 17"/>
-                      <wp:cNvGraphicFramePr/>
-                      <a:graphic xmlns:a="http://schemas.openxmlformats.org/drawingml/2006/main">
-                        <a:graphicData uri="http://schemas.microsoft.com/office/word/2010/wordprocessingShape">
-                          <wps:wsp>
-                            <wps:cNvSpPr/>
-                            <wps:spPr>
-                              <a:xfrm>
-                                <a:off x="0" y="0"/>
-                                <a:ext cx="114300" cy="133350"/>
-                              </a:xfrm>
-                              <a:prstGeom prst="ellipse">
-                                <a:avLst/>
-                              </a:prstGeom>
-                            </wps:spPr>
-                            <wps:style>
-                              <a:lnRef idx="2">
-                                <a:schemeClr val="accent1">
-                                  <a:shade val="50000"/>
-                                </a:schemeClr>
-                              </a:lnRef>
-                              <a:fillRef idx="1">
-                                <a:schemeClr val="accent1"/>
-                              </a:fillRef>
-                              <a:effectRef idx="0">
-                                <a:schemeClr val="accent1"/>
-                              </a:effectRef>
-                              <a:fontRef idx="minor">
-                                <a:schemeClr val="lt1"/>
-                              </a:fontRef>
-                            </wps:style>
-                            <wps:bodyPr rot="0" spcFirstLastPara="0" vertOverflow="overflow" horzOverflow="overflow" vert="horz" wrap="square" lIns="91440" tIns="45720" rIns="91440" bIns="45720" numCol="1" spcCol="0" rtlCol="0" fromWordArt="0" anchor="ctr" anchorCtr="0" forceAA="0" compatLnSpc="1">
-                              <a:prstTxWarp prst="textNoShape">
-                                <a:avLst/>
-                              </a:prstTxWarp>
-                              <a:noAutofit/>
-                            </wps:bodyPr>
-                          </wps:wsp>
-                        </a:graphicData>
-                      </a:graphic>
-                    </wp:anchor>
-                  </w:drawing>
-                </mc:Choice>
-                <mc:Fallback>
-                  <w:pict>
-                    <v:oval w14:anchorId="33E7B114" id="Elipse 17" o:spid="_x0000_s1026" style="position:absolute;margin-left:52.05pt;margin-top:69.45pt;width:9pt;height:10.5pt;z-index:251664384;visibility:visible;mso-wrap-style:square;mso-wrap-distance-left:9pt;mso-wrap-distance-top:0;mso-wrap-distance-right:9pt;mso-wrap-distance-bottom:0;mso-position-horizontal:absolute;mso-position-horizontal-relative:text;mso-position-vertical:absolute;mso-position-vertical-relative:text;v-text-anchor:middle" o:gfxdata="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" fillcolor="#4472c4 [3204]" strokecolor="#1f3763 [1604]" strokeweight="1pt">
-                      <v:stroke joinstyle="miter"/>
-                    </v:oval>
-                  </w:pict>
-                </mc:Fallback>
-              </mc:AlternateContent>
-            </w:r>
-            <w:r>
-              <w:rPr>
-                <w:noProof/>
-              </w:rPr>
-              <mc:AlternateContent>
-                <mc:Choice Requires="wps">
-                  <w:drawing>
-                    <wp:anchor distT="0" distB="0" distL="114300" distR="114300" simplePos="0" relativeHeight="251663360" behindDoc="0" locked="0" layoutInCell="1" allowOverlap="1" wp14:anchorId="4D3CD7E8" wp14:editId="7D66AC71">
-                      <wp:simplePos x="0" y="0"/>
-                      <wp:positionH relativeFrom="column">
-                        <wp:posOffset>661035</wp:posOffset>
-                      </wp:positionH>
-                      <wp:positionV relativeFrom="paragraph">
-                        <wp:posOffset>529590</wp:posOffset>
-                      </wp:positionV>
-                      <wp:extent cx="114300" cy="76200"/>
-                      <wp:effectExtent l="0" t="0" r="19050" b="19050"/>
-                      <wp:wrapNone/>
-                      <wp:docPr id="16" name="Elipse 16"/>
-                      <wp:cNvGraphicFramePr/>
-                      <a:graphic xmlns:a="http://schemas.openxmlformats.org/drawingml/2006/main">
-                        <a:graphicData uri="http://schemas.microsoft.com/office/word/2010/wordprocessingShape">
-                          <wps:wsp>
-                            <wps:cNvSpPr/>
-                            <wps:spPr>
-                              <a:xfrm>
-                                <a:off x="0" y="0"/>
-                                <a:ext cx="114300" cy="76200"/>
-                              </a:xfrm>
-                              <a:prstGeom prst="ellipse">
-                                <a:avLst/>
-                              </a:prstGeom>
-                            </wps:spPr>
-                            <wps:style>
-                              <a:lnRef idx="2">
-                                <a:schemeClr val="accent1">
-                                  <a:shade val="50000"/>
-                                </a:schemeClr>
-                              </a:lnRef>
-                              <a:fillRef idx="1">
-                                <a:schemeClr val="accent1"/>
-                              </a:fillRef>
-                              <a:effectRef idx="0">
-                                <a:schemeClr val="accent1"/>
-                              </a:effectRef>
-                              <a:fontRef idx="minor">
-                                <a:schemeClr val="lt1"/>
-                              </a:fontRef>
-                            </wps:style>
-                            <wps:bodyPr rot="0" spcFirstLastPara="0" vertOverflow="overflow" horzOverflow="overflow" vert="horz" wrap="square" lIns="91440" tIns="45720" rIns="91440" bIns="45720" numCol="1" spcCol="0" rtlCol="0" fromWordArt="0" anchor="ctr" anchorCtr="0" forceAA="0" compatLnSpc="1">
-                              <a:prstTxWarp prst="textNoShape">
-                                <a:avLst/>
-                              </a:prstTxWarp>
-                              <a:noAutofit/>
-                            </wps:bodyPr>
-                          </wps:wsp>
-                        </a:graphicData>
-                      </a:graphic>
-                    </wp:anchor>
-                  </w:drawing>
-                </mc:Choice>
-                <mc:Fallback>
-                  <w:pict>
-                    <v:oval w14:anchorId="2F9C049F" id="Elipse 16" o:spid="_x0000_s1026" style="position:absolute;margin-left:52.05pt;margin-top:41.7pt;width:9pt;height:6pt;z-index:251663360;visibility:visible;mso-wrap-style:square;mso-wrap-distance-left:9pt;mso-wrap-distance-top:0;mso-wrap-distance-right:9pt;mso-wrap-distance-bottom:0;mso-position-horizontal:absolute;mso-position-horizontal-relative:text;mso-position-vertical:absolute;mso-position-vertical-relative:text;v-text-anchor:middle" o:gfxdata="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" fillcolor="#4472c4 [3204]" strokecolor="#1f3763 [1604]" strokeweight="1pt">
-                      <v:stroke joinstyle="miter"/>
-                    </v:oval>
-                  </w:pict>
-                </mc:Fallback>
-              </mc:AlternateContent>
-            </w:r>
-            <w:r>
-              <w:rPr>
-                <w:noProof/>
-              </w:rPr>
               <w:drawing>
-                <wp:inline distT="0" distB="0" distL="0" distR="0" wp14:anchorId="51E3FD85" wp14:editId="0A42F310">
-                  <wp:extent cx="2934032" cy="1501945"/>
-                  <wp:effectExtent l="0" t="0" r="0" b="3175"/>
-                  <wp:docPr id="5" name="Picture 5"/>
+                <wp:inline distT="0" distB="0" distL="0" distR="0" wp14:anchorId="4FD89701" wp14:editId="4325CF5D">
+                  <wp:extent cx="2891790" cy="1500505"/>
+                  <wp:effectExtent l="0" t="0" r="3810" b="4445"/>
+                  <wp:docPr id="25" name="Picture 25"/>
                   <wp:cNvGraphicFramePr>
                     <a:graphicFrameLocks xmlns:a="http://schemas.openxmlformats.org/drawingml/2006/main" noChangeAspect="1"/>
                   </wp:cNvGraphicFramePr>
@@ -710,7 +290,7 @@
                         <pic:spPr>
                           <a:xfrm>
                             <a:off x="0" y="0"/>
-                            <a:ext cx="2952585" cy="1511442"/>
+                            <a:ext cx="2891790" cy="1500505"/>
                           </a:xfrm>
                           <a:prstGeom prst="rect">
                             <a:avLst/>
@@ -740,81 +320,11 @@
               <w:rPr>
                 <w:noProof/>
               </w:rPr>
-              <mc:AlternateContent>
-                <mc:Choice Requires="wps">
-                  <w:drawing>
-                    <wp:anchor distT="0" distB="0" distL="114300" distR="114300" simplePos="0" relativeHeight="251665408" behindDoc="0" locked="0" layoutInCell="1" allowOverlap="1" wp14:anchorId="45D07963" wp14:editId="51A5D984">
-                      <wp:simplePos x="0" y="0"/>
-                      <wp:positionH relativeFrom="column">
-                        <wp:posOffset>365760</wp:posOffset>
-                      </wp:positionH>
-                      <wp:positionV relativeFrom="paragraph">
-                        <wp:posOffset>605790</wp:posOffset>
-                      </wp:positionV>
-                      <wp:extent cx="95250" cy="104775"/>
-                      <wp:effectExtent l="0" t="0" r="19050" b="28575"/>
-                      <wp:wrapNone/>
-                      <wp:docPr id="18" name="Elipse 18"/>
-                      <wp:cNvGraphicFramePr/>
-                      <a:graphic xmlns:a="http://schemas.openxmlformats.org/drawingml/2006/main">
-                        <a:graphicData uri="http://schemas.microsoft.com/office/word/2010/wordprocessingShape">
-                          <wps:wsp>
-                            <wps:cNvSpPr/>
-                            <wps:spPr>
-                              <a:xfrm>
-                                <a:off x="0" y="0"/>
-                                <a:ext cx="95250" cy="104775"/>
-                              </a:xfrm>
-                              <a:prstGeom prst="ellipse">
-                                <a:avLst/>
-                              </a:prstGeom>
-                            </wps:spPr>
-                            <wps:style>
-                              <a:lnRef idx="2">
-                                <a:schemeClr val="accent1">
-                                  <a:shade val="50000"/>
-                                </a:schemeClr>
-                              </a:lnRef>
-                              <a:fillRef idx="1">
-                                <a:schemeClr val="accent1"/>
-                              </a:fillRef>
-                              <a:effectRef idx="0">
-                                <a:schemeClr val="accent1"/>
-                              </a:effectRef>
-                              <a:fontRef idx="minor">
-                                <a:schemeClr val="lt1"/>
-                              </a:fontRef>
-                            </wps:style>
-                            <wps:bodyPr rot="0" spcFirstLastPara="0" vertOverflow="overflow" horzOverflow="overflow" vert="horz" wrap="square" lIns="91440" tIns="45720" rIns="91440" bIns="45720" numCol="1" spcCol="0" rtlCol="0" fromWordArt="0" anchor="ctr" anchorCtr="0" forceAA="0" compatLnSpc="1">
-                              <a:prstTxWarp prst="textNoShape">
-                                <a:avLst/>
-                              </a:prstTxWarp>
-                              <a:noAutofit/>
-                            </wps:bodyPr>
-                          </wps:wsp>
-                        </a:graphicData>
-                      </a:graphic>
-                    </wp:anchor>
-                  </w:drawing>
-                </mc:Choice>
-                <mc:Fallback>
-                  <w:pict>
-                    <v:oval w14:anchorId="396D9FD1" id="Elipse 18" o:spid="_x0000_s1026" style="position:absolute;margin-left:28.8pt;margin-top:47.7pt;width:7.5pt;height:8.25pt;z-index:251665408;visibility:visible;mso-wrap-style:square;mso-wrap-distance-left:9pt;mso-wrap-distance-top:0;mso-wrap-distance-right:9pt;mso-wrap-distance-bottom:0;mso-position-horizontal:absolute;mso-position-horizontal-relative:text;mso-position-vertical:absolute;mso-position-vertical-relative:text;v-text-anchor:middle" o:gfxdata="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" fillcolor="#4472c4 [3204]" strokecolor="#1f3763 [1604]" strokeweight="1pt">
-                      <v:stroke joinstyle="miter"/>
-                    </v:oval>
-                  </w:pict>
-                </mc:Fallback>
-              </mc:AlternateContent>
-            </w:r>
-            <w:r>
-              <w:rPr>
-                <w:noProof/>
-              </w:rPr>
               <w:drawing>
-                <wp:inline distT="0" distB="0" distL="0" distR="0" wp14:anchorId="3E563E63" wp14:editId="0DA435BB">
-                  <wp:extent cx="2891790" cy="1137920"/>
-                  <wp:effectExtent l="0" t="0" r="3810" b="5080"/>
-                  <wp:docPr id="6" name="Picture 6"/>
+                <wp:inline distT="0" distB="0" distL="0" distR="0" wp14:anchorId="78808B96" wp14:editId="7677F652">
+                  <wp:extent cx="2891790" cy="1072515"/>
+                  <wp:effectExtent l="0" t="0" r="3810" b="0"/>
+                  <wp:docPr id="26" name="Picture 26"/>
                   <wp:cNvGraphicFramePr>
                     <a:graphicFrameLocks xmlns:a="http://schemas.openxmlformats.org/drawingml/2006/main" noChangeAspect="1"/>
                   </wp:cNvGraphicFramePr>
@@ -834,7 +344,7 @@
                         <pic:spPr>
                           <a:xfrm>
                             <a:off x="0" y="0"/>
-                            <a:ext cx="2891790" cy="1137920"/>
+                            <a:ext cx="2891790" cy="1072515"/>
                           </a:xfrm>
                           <a:prstGeom prst="rect">
                             <a:avLst/>
@@ -866,81 +376,11 @@
               <w:rPr>
                 <w:noProof/>
               </w:rPr>
-              <mc:AlternateContent>
-                <mc:Choice Requires="wps">
-                  <w:drawing>
-                    <wp:anchor distT="0" distB="0" distL="114300" distR="114300" simplePos="0" relativeHeight="251666432" behindDoc="0" locked="0" layoutInCell="1" allowOverlap="1" wp14:anchorId="22C92024" wp14:editId="4B5A531E">
-                      <wp:simplePos x="0" y="0"/>
-                      <wp:positionH relativeFrom="column">
-                        <wp:posOffset>451485</wp:posOffset>
-                      </wp:positionH>
-                      <wp:positionV relativeFrom="paragraph">
-                        <wp:posOffset>1066165</wp:posOffset>
-                      </wp:positionV>
-                      <wp:extent cx="104775" cy="114300"/>
-                      <wp:effectExtent l="0" t="0" r="28575" b="19050"/>
-                      <wp:wrapNone/>
-                      <wp:docPr id="19" name="Elipse 19"/>
-                      <wp:cNvGraphicFramePr/>
-                      <a:graphic xmlns:a="http://schemas.openxmlformats.org/drawingml/2006/main">
-                        <a:graphicData uri="http://schemas.microsoft.com/office/word/2010/wordprocessingShape">
-                          <wps:wsp>
-                            <wps:cNvSpPr/>
-                            <wps:spPr>
-                              <a:xfrm>
-                                <a:off x="0" y="0"/>
-                                <a:ext cx="104775" cy="114300"/>
-                              </a:xfrm>
-                              <a:prstGeom prst="ellipse">
-                                <a:avLst/>
-                              </a:prstGeom>
-                            </wps:spPr>
-                            <wps:style>
-                              <a:lnRef idx="2">
-                                <a:schemeClr val="accent1">
-                                  <a:shade val="50000"/>
-                                </a:schemeClr>
-                              </a:lnRef>
-                              <a:fillRef idx="1">
-                                <a:schemeClr val="accent1"/>
-                              </a:fillRef>
-                              <a:effectRef idx="0">
-                                <a:schemeClr val="accent1"/>
-                              </a:effectRef>
-                              <a:fontRef idx="minor">
-                                <a:schemeClr val="lt1"/>
-                              </a:fontRef>
-                            </wps:style>
-                            <wps:bodyPr rot="0" spcFirstLastPara="0" vertOverflow="overflow" horzOverflow="overflow" vert="horz" wrap="square" lIns="91440" tIns="45720" rIns="91440" bIns="45720" numCol="1" spcCol="0" rtlCol="0" fromWordArt="0" anchor="ctr" anchorCtr="0" forceAA="0" compatLnSpc="1">
-                              <a:prstTxWarp prst="textNoShape">
-                                <a:avLst/>
-                              </a:prstTxWarp>
-                              <a:noAutofit/>
-                            </wps:bodyPr>
-                          </wps:wsp>
-                        </a:graphicData>
-                      </a:graphic>
-                    </wp:anchor>
-                  </w:drawing>
-                </mc:Choice>
-                <mc:Fallback>
-                  <w:pict>
-                    <v:oval w14:anchorId="31F0FD60" id="Elipse 19" o:spid="_x0000_s1026" style="position:absolute;margin-left:35.55pt;margin-top:83.95pt;width:8.25pt;height:9pt;z-index:251666432;visibility:visible;mso-wrap-style:square;mso-wrap-distance-left:9pt;mso-wrap-distance-top:0;mso-wrap-distance-right:9pt;mso-wrap-distance-bottom:0;mso-position-horizontal:absolute;mso-position-horizontal-relative:text;mso-position-vertical:absolute;mso-position-vertical-relative:text;v-text-anchor:middle" o:gfxdata="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" fillcolor="#4472c4 [3204]" strokecolor="#1f3763 [1604]" strokeweight="1pt">
-                      <v:stroke joinstyle="miter"/>
-                    </v:oval>
-                  </w:pict>
-                </mc:Fallback>
-              </mc:AlternateContent>
-            </w:r>
-            <w:r>
-              <w:rPr>
-                <w:noProof/>
-              </w:rPr>
               <w:drawing>
-                <wp:inline distT="0" distB="0" distL="0" distR="0" wp14:anchorId="1D8A8EC4" wp14:editId="6793BA5C">
-                  <wp:extent cx="3520440" cy="1748155"/>
-                  <wp:effectExtent l="0" t="0" r="3810" b="4445"/>
-                  <wp:docPr id="7" name="Picture 7"/>
+                <wp:inline distT="0" distB="0" distL="0" distR="0" wp14:anchorId="1CAA313E" wp14:editId="482FD916">
+                  <wp:extent cx="3520440" cy="1705610"/>
+                  <wp:effectExtent l="0" t="0" r="3810" b="8890"/>
+                  <wp:docPr id="27" name="Picture 27"/>
                   <wp:cNvGraphicFramePr>
                     <a:graphicFrameLocks xmlns:a="http://schemas.openxmlformats.org/drawingml/2006/main" noChangeAspect="1"/>
                   </wp:cNvGraphicFramePr>
@@ -960,7 +400,7 @@
                         <pic:spPr>
                           <a:xfrm>
                             <a:off x="0" y="0"/>
-                            <a:ext cx="3520440" cy="1748155"/>
+                            <a:ext cx="3520440" cy="1705610"/>
                           </a:xfrm>
                           <a:prstGeom prst="rect">
                             <a:avLst/>
@@ -990,81 +430,11 @@
               <w:rPr>
                 <w:noProof/>
               </w:rPr>
-              <mc:AlternateContent>
-                <mc:Choice Requires="wps">
-                  <w:drawing>
-                    <wp:anchor distT="0" distB="0" distL="114300" distR="114300" simplePos="0" relativeHeight="251667456" behindDoc="0" locked="0" layoutInCell="1" allowOverlap="1" wp14:anchorId="3FE424C8" wp14:editId="1CD614D5">
-                      <wp:simplePos x="0" y="0"/>
-                      <wp:positionH relativeFrom="column">
-                        <wp:posOffset>365760</wp:posOffset>
-                      </wp:positionH>
-                      <wp:positionV relativeFrom="paragraph">
-                        <wp:posOffset>685165</wp:posOffset>
-                      </wp:positionV>
-                      <wp:extent cx="95250" cy="95250"/>
-                      <wp:effectExtent l="0" t="0" r="19050" b="19050"/>
-                      <wp:wrapNone/>
-                      <wp:docPr id="20" name="Elipse 20"/>
-                      <wp:cNvGraphicFramePr/>
-                      <a:graphic xmlns:a="http://schemas.openxmlformats.org/drawingml/2006/main">
-                        <a:graphicData uri="http://schemas.microsoft.com/office/word/2010/wordprocessingShape">
-                          <wps:wsp>
-                            <wps:cNvSpPr/>
-                            <wps:spPr>
-                              <a:xfrm>
-                                <a:off x="0" y="0"/>
-                                <a:ext cx="95250" cy="95250"/>
-                              </a:xfrm>
-                              <a:prstGeom prst="ellipse">
-                                <a:avLst/>
-                              </a:prstGeom>
-                            </wps:spPr>
-                            <wps:style>
-                              <a:lnRef idx="2">
-                                <a:schemeClr val="accent1">
-                                  <a:shade val="50000"/>
-                                </a:schemeClr>
-                              </a:lnRef>
-                              <a:fillRef idx="1">
-                                <a:schemeClr val="accent1"/>
-                              </a:fillRef>
-                              <a:effectRef idx="0">
-                                <a:schemeClr val="accent1"/>
-                              </a:effectRef>
-                              <a:fontRef idx="minor">
-                                <a:schemeClr val="lt1"/>
-                              </a:fontRef>
-                            </wps:style>
-                            <wps:bodyPr rot="0" spcFirstLastPara="0" vertOverflow="overflow" horzOverflow="overflow" vert="horz" wrap="square" lIns="91440" tIns="45720" rIns="91440" bIns="45720" numCol="1" spcCol="0" rtlCol="0" fromWordArt="0" anchor="ctr" anchorCtr="0" forceAA="0" compatLnSpc="1">
-                              <a:prstTxWarp prst="textNoShape">
-                                <a:avLst/>
-                              </a:prstTxWarp>
-                              <a:noAutofit/>
-                            </wps:bodyPr>
-                          </wps:wsp>
-                        </a:graphicData>
-                      </a:graphic>
-                    </wp:anchor>
-                  </w:drawing>
-                </mc:Choice>
-                <mc:Fallback>
-                  <w:pict>
-                    <v:oval w14:anchorId="1213602B" id="Elipse 20" o:spid="_x0000_s1026" style="position:absolute;margin-left:28.8pt;margin-top:53.95pt;width:7.5pt;height:7.5pt;z-index:251667456;visibility:visible;mso-wrap-style:square;mso-wrap-distance-left:9pt;mso-wrap-distance-top:0;mso-wrap-distance-right:9pt;mso-wrap-distance-bottom:0;mso-position-horizontal:absolute;mso-position-horizontal-relative:text;mso-position-vertical:absolute;mso-position-vertical-relative:text;v-text-anchor:middle" o:gfxdata="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" fillcolor="#4472c4 [3204]" strokecolor="#1f3763 [1604]" strokeweight="1pt">
-                      <v:stroke joinstyle="miter"/>
-                    </v:oval>
-                  </w:pict>
-                </mc:Fallback>
-              </mc:AlternateContent>
-            </w:r>
-            <w:r>
-              <w:rPr>
-                <w:noProof/>
-              </w:rPr>
               <w:drawing>
-                <wp:inline distT="0" distB="0" distL="0" distR="0" wp14:anchorId="7CFDCBED" wp14:editId="2F853870">
-                  <wp:extent cx="2891790" cy="1938655"/>
-                  <wp:effectExtent l="0" t="0" r="3810" b="4445"/>
-                  <wp:docPr id="8" name="Picture 8"/>
+                <wp:inline distT="0" distB="0" distL="0" distR="0" wp14:anchorId="60FA01CE" wp14:editId="722417FF">
+                  <wp:extent cx="2891790" cy="1834515"/>
+                  <wp:effectExtent l="0" t="0" r="3810" b="0"/>
+                  <wp:docPr id="28" name="Picture 28"/>
                   <wp:cNvGraphicFramePr>
                     <a:graphicFrameLocks xmlns:a="http://schemas.openxmlformats.org/drawingml/2006/main" noChangeAspect="1"/>
                   </wp:cNvGraphicFramePr>
@@ -1084,7 +454,7 @@
                         <pic:spPr>
                           <a:xfrm>
                             <a:off x="0" y="0"/>
-                            <a:ext cx="2891790" cy="1938655"/>
+                            <a:ext cx="2891790" cy="1834515"/>
                           </a:xfrm>
                           <a:prstGeom prst="rect">
                             <a:avLst/>
@@ -1116,81 +486,12 @@
               <w:rPr>
                 <w:noProof/>
               </w:rPr>
-              <mc:AlternateContent>
-                <mc:Choice Requires="wps">
-                  <w:drawing>
-                    <wp:anchor distT="0" distB="0" distL="114300" distR="114300" simplePos="0" relativeHeight="251668480" behindDoc="0" locked="0" layoutInCell="1" allowOverlap="1" wp14:anchorId="7C8F5A84" wp14:editId="4691B173">
-                      <wp:simplePos x="0" y="0"/>
-                      <wp:positionH relativeFrom="column">
-                        <wp:posOffset>661035</wp:posOffset>
-                      </wp:positionH>
-                      <wp:positionV relativeFrom="paragraph">
-                        <wp:posOffset>1450340</wp:posOffset>
-                      </wp:positionV>
-                      <wp:extent cx="114300" cy="104775"/>
-                      <wp:effectExtent l="0" t="0" r="19050" b="28575"/>
-                      <wp:wrapNone/>
-                      <wp:docPr id="21" name="Elipse 21"/>
-                      <wp:cNvGraphicFramePr/>
-                      <a:graphic xmlns:a="http://schemas.openxmlformats.org/drawingml/2006/main">
-                        <a:graphicData uri="http://schemas.microsoft.com/office/word/2010/wordprocessingShape">
-                          <wps:wsp>
-                            <wps:cNvSpPr/>
-                            <wps:spPr>
-                              <a:xfrm>
-                                <a:off x="0" y="0"/>
-                                <a:ext cx="114300" cy="104775"/>
-                              </a:xfrm>
-                              <a:prstGeom prst="ellipse">
-                                <a:avLst/>
-                              </a:prstGeom>
-                            </wps:spPr>
-                            <wps:style>
-                              <a:lnRef idx="2">
-                                <a:schemeClr val="accent1">
-                                  <a:shade val="50000"/>
-                                </a:schemeClr>
-                              </a:lnRef>
-                              <a:fillRef idx="1">
-                                <a:schemeClr val="accent1"/>
-                              </a:fillRef>
-                              <a:effectRef idx="0">
-                                <a:schemeClr val="accent1"/>
-                              </a:effectRef>
-                              <a:fontRef idx="minor">
-                                <a:schemeClr val="lt1"/>
-                              </a:fontRef>
-                            </wps:style>
-                            <wps:bodyPr rot="0" spcFirstLastPara="0" vertOverflow="overflow" horzOverflow="overflow" vert="horz" wrap="square" lIns="91440" tIns="45720" rIns="91440" bIns="45720" numCol="1" spcCol="0" rtlCol="0" fromWordArt="0" anchor="ctr" anchorCtr="0" forceAA="0" compatLnSpc="1">
-                              <a:prstTxWarp prst="textNoShape">
-                                <a:avLst/>
-                              </a:prstTxWarp>
-                              <a:noAutofit/>
-                            </wps:bodyPr>
-                          </wps:wsp>
-                        </a:graphicData>
-                      </a:graphic>
-                    </wp:anchor>
-                  </w:drawing>
-                </mc:Choice>
-                <mc:Fallback>
-                  <w:pict>
-                    <v:oval w14:anchorId="526BF766" id="Elipse 21" o:spid="_x0000_s1026" style="position:absolute;margin-left:52.05pt;margin-top:114.2pt;width:9pt;height:8.25pt;z-index:251668480;visibility:visible;mso-wrap-style:square;mso-wrap-distance-left:9pt;mso-wrap-distance-top:0;mso-wrap-distance-right:9pt;mso-wrap-distance-bottom:0;mso-position-horizontal:absolute;mso-position-horizontal-relative:text;mso-position-vertical:absolute;mso-position-vertical-relative:text;v-text-anchor:middle" o:gfxdata="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" fillcolor="#4472c4 [3204]" strokecolor="#1f3763 [1604]" strokeweight="1pt">
-                      <v:stroke joinstyle="miter"/>
-                    </v:oval>
-                  </w:pict>
-                </mc:Fallback>
-              </mc:AlternateContent>
-            </w:r>
-            <w:r>
-              <w:rPr>
-                <w:noProof/>
-              </w:rPr>
+              <w:lastRenderedPageBreak/>
               <w:drawing>
-                <wp:inline distT="0" distB="0" distL="0" distR="0" wp14:anchorId="1ED7CFB8" wp14:editId="5C31F787">
-                  <wp:extent cx="2826689" cy="1718753"/>
-                  <wp:effectExtent l="0" t="0" r="0" b="0"/>
-                  <wp:docPr id="9" name="Picture 9"/>
+                <wp:inline distT="0" distB="0" distL="0" distR="0" wp14:anchorId="15747FDD" wp14:editId="3159F476">
+                  <wp:extent cx="3520440" cy="2092960"/>
+                  <wp:effectExtent l="0" t="0" r="3810" b="2540"/>
+                  <wp:docPr id="29" name="Picture 29"/>
                   <wp:cNvGraphicFramePr>
                     <a:graphicFrameLocks xmlns:a="http://schemas.openxmlformats.org/drawingml/2006/main" noChangeAspect="1"/>
                   </wp:cNvGraphicFramePr>
@@ -1210,7 +511,7 @@
                         <pic:spPr>
                           <a:xfrm>
                             <a:off x="0" y="0"/>
-                            <a:ext cx="2850578" cy="1733279"/>
+                            <a:ext cx="3520440" cy="2092960"/>
                           </a:xfrm>
                           <a:prstGeom prst="rect">
                             <a:avLst/>
@@ -1240,81 +541,11 @@
               <w:rPr>
                 <w:noProof/>
               </w:rPr>
-              <mc:AlternateContent>
-                <mc:Choice Requires="wps">
-                  <w:drawing>
-                    <wp:anchor distT="0" distB="0" distL="114300" distR="114300" simplePos="0" relativeHeight="251669504" behindDoc="0" locked="0" layoutInCell="1" allowOverlap="1" wp14:anchorId="3AEF8AD8" wp14:editId="29BBDEA8">
-                      <wp:simplePos x="0" y="0"/>
-                      <wp:positionH relativeFrom="column">
-                        <wp:posOffset>365760</wp:posOffset>
-                      </wp:positionH>
-                      <wp:positionV relativeFrom="paragraph">
-                        <wp:posOffset>1155065</wp:posOffset>
-                      </wp:positionV>
-                      <wp:extent cx="95250" cy="95250"/>
-                      <wp:effectExtent l="0" t="0" r="19050" b="19050"/>
-                      <wp:wrapNone/>
-                      <wp:docPr id="22" name="Elipse 22"/>
-                      <wp:cNvGraphicFramePr/>
-                      <a:graphic xmlns:a="http://schemas.openxmlformats.org/drawingml/2006/main">
-                        <a:graphicData uri="http://schemas.microsoft.com/office/word/2010/wordprocessingShape">
-                          <wps:wsp>
-                            <wps:cNvSpPr/>
-                            <wps:spPr>
-                              <a:xfrm>
-                                <a:off x="0" y="0"/>
-                                <a:ext cx="95250" cy="95250"/>
-                              </a:xfrm>
-                              <a:prstGeom prst="ellipse">
-                                <a:avLst/>
-                              </a:prstGeom>
-                            </wps:spPr>
-                            <wps:style>
-                              <a:lnRef idx="2">
-                                <a:schemeClr val="accent1">
-                                  <a:shade val="50000"/>
-                                </a:schemeClr>
-                              </a:lnRef>
-                              <a:fillRef idx="1">
-                                <a:schemeClr val="accent1"/>
-                              </a:fillRef>
-                              <a:effectRef idx="0">
-                                <a:schemeClr val="accent1"/>
-                              </a:effectRef>
-                              <a:fontRef idx="minor">
-                                <a:schemeClr val="lt1"/>
-                              </a:fontRef>
-                            </wps:style>
-                            <wps:bodyPr rot="0" spcFirstLastPara="0" vertOverflow="overflow" horzOverflow="overflow" vert="horz" wrap="square" lIns="91440" tIns="45720" rIns="91440" bIns="45720" numCol="1" spcCol="0" rtlCol="0" fromWordArt="0" anchor="ctr" anchorCtr="0" forceAA="0" compatLnSpc="1">
-                              <a:prstTxWarp prst="textNoShape">
-                                <a:avLst/>
-                              </a:prstTxWarp>
-                              <a:noAutofit/>
-                            </wps:bodyPr>
-                          </wps:wsp>
-                        </a:graphicData>
-                      </a:graphic>
-                    </wp:anchor>
-                  </w:drawing>
-                </mc:Choice>
-                <mc:Fallback>
-                  <w:pict>
-                    <v:oval w14:anchorId="5DB965A4" id="Elipse 22" o:spid="_x0000_s1026" style="position:absolute;margin-left:28.8pt;margin-top:90.95pt;width:7.5pt;height:7.5pt;z-index:251669504;visibility:visible;mso-wrap-style:square;mso-wrap-distance-left:9pt;mso-wrap-distance-top:0;mso-wrap-distance-right:9pt;mso-wrap-distance-bottom:0;mso-position-horizontal:absolute;mso-position-horizontal-relative:text;mso-position-vertical:absolute;mso-position-vertical-relative:text;v-text-anchor:middle" o:gfxdata="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" fillcolor="#4472c4 [3204]" strokecolor="#1f3763 [1604]" strokeweight="1pt">
-                      <v:stroke joinstyle="miter"/>
-                    </v:oval>
-                  </w:pict>
-                </mc:Fallback>
-              </mc:AlternateContent>
-            </w:r>
-            <w:r>
-              <w:rPr>
-                <w:noProof/>
-              </w:rPr>
               <w:drawing>
-                <wp:inline distT="0" distB="0" distL="0" distR="0" wp14:anchorId="17245123" wp14:editId="67496B41">
-                  <wp:extent cx="2891790" cy="1804035"/>
-                  <wp:effectExtent l="0" t="0" r="3810" b="5715"/>
-                  <wp:docPr id="10" name="Picture 10"/>
+                <wp:inline distT="0" distB="0" distL="0" distR="0" wp14:anchorId="2E585C23" wp14:editId="0ED363F7">
+                  <wp:extent cx="2891790" cy="1706245"/>
+                  <wp:effectExtent l="0" t="0" r="3810" b="8255"/>
+                  <wp:docPr id="30" name="Picture 30"/>
                   <wp:cNvGraphicFramePr>
                     <a:graphicFrameLocks xmlns:a="http://schemas.openxmlformats.org/drawingml/2006/main" noChangeAspect="1"/>
                   </wp:cNvGraphicFramePr>
@@ -1334,7 +565,7 @@
                         <pic:spPr>
                           <a:xfrm>
                             <a:off x="0" y="0"/>
-                            <a:ext cx="2891790" cy="1804035"/>
+                            <a:ext cx="2891790" cy="1706245"/>
                           </a:xfrm>
                           <a:prstGeom prst="rect">
                             <a:avLst/>
@@ -1798,13 +1029,13 @@
       <w:spacing w:after="160" w:line="259" w:lineRule="auto"/>
     </w:pPr>
   </w:style>
-  <w:style w:type="character" w:default="1" w:styleId="Fuentedeprrafopredeter">
+  <w:style w:type="character" w:default="1" w:styleId="DefaultParagraphFont">
     <w:name w:val="Default Paragraph Font"/>
     <w:uiPriority w:val="1"/>
     <w:semiHidden/>
     <w:unhideWhenUsed/>
   </w:style>
-  <w:style w:type="table" w:default="1" w:styleId="Tablanormal">
+  <w:style w:type="table" w:default="1" w:styleId="TableNormal">
     <w:name w:val="Normal Table"/>
     <w:uiPriority w:val="99"/>
     <w:semiHidden/>
@@ -1819,7 +1050,7 @@
       </w:tblCellMar>
     </w:tblPr>
   </w:style>
-  <w:style w:type="numbering" w:default="1" w:styleId="Sinlista">
+  <w:style w:type="numbering" w:default="1" w:styleId="NoList">
     <w:name w:val="No List"/>
     <w:uiPriority w:val="99"/>
     <w:semiHidden/>
@@ -1828,7 +1059,7 @@
   <w:style w:type="paragraph" w:customStyle="1" w:styleId="Heading">
     <w:name w:val="Heading"/>
     <w:basedOn w:val="Normal"/>
-    <w:next w:val="Textoindependiente"/>
+    <w:next w:val="BodyText"/>
     <w:qFormat/>
     <w:pPr>
       <w:keepNext/>
@@ -1840,21 +1071,21 @@
       <w:szCs w:val="28"/>
     </w:rPr>
   </w:style>
-  <w:style w:type="paragraph" w:styleId="Textoindependiente">
+  <w:style w:type="paragraph" w:styleId="BodyText">
     <w:name w:val="Body Text"/>
     <w:basedOn w:val="Normal"/>
     <w:pPr>
       <w:spacing w:after="140" w:line="276" w:lineRule="auto"/>
     </w:pPr>
   </w:style>
-  <w:style w:type="paragraph" w:styleId="Lista">
+  <w:style w:type="paragraph" w:styleId="List">
     <w:name w:val="List"/>
-    <w:basedOn w:val="Textoindependiente"/>
+    <w:basedOn w:val="BodyText"/>
     <w:rPr>
       <w:rFonts w:cs="Lohit Devanagari"/>
     </w:rPr>
   </w:style>
-  <w:style w:type="paragraph" w:styleId="Descripcin">
+  <w:style w:type="paragraph" w:styleId="Caption">
     <w:name w:val="caption"/>
     <w:basedOn w:val="Normal"/>
     <w:qFormat/>
@@ -1881,9 +1112,9 @@
       <w:rFonts w:cs="Lohit Devanagari"/>
     </w:rPr>
   </w:style>
-  <w:style w:type="table" w:styleId="Tablaconcuadrcula">
+  <w:style w:type="table" w:styleId="TableGrid">
     <w:name w:val="Table Grid"/>
-    <w:basedOn w:val="Tablanormal"/>
+    <w:basedOn w:val="TableNormal"/>
     <w:uiPriority w:val="39"/>
     <w:rsid w:val="00466555"/>
     <w:rPr>

</xml_diff>